<commit_message>
pushing mod 5 & 6
</commit_message>
<xml_diff>
--- a/module-2/module-2.1-db-csd380.docx
+++ b/module-2/module-2.1-db-csd380.docx
@@ -342,7 +342,27 @@
           <w:kern w:val="0"/>
           <w14:ligatures w14:val="none"/>
         </w:rPr>
-        <w:t xml:space="preserve"> Medium website from Amazon Web Services. </w:t>
+        <w:t xml:space="preserve"> </w:t>
+      </w:r>
+      <w:proofErr w:type="gramStart"/>
+      <w:r>
+        <w:rPr>
+          <w:rFonts w:ascii="Arial" w:eastAsia="Times New Roman" w:hAnsi="Arial" w:cs="Arial"/>
+          <w:color w:val="000000" w:themeColor="text1"/>
+          <w:kern w:val="0"/>
+          <w14:ligatures w14:val="none"/>
+        </w:rPr>
+        <w:t>Medium</w:t>
+      </w:r>
+      <w:proofErr w:type="gramEnd"/>
+      <w:r>
+        <w:rPr>
+          <w:rFonts w:ascii="Arial" w:eastAsia="Times New Roman" w:hAnsi="Arial" w:cs="Arial"/>
+          <w:color w:val="000000" w:themeColor="text1"/>
+          <w:kern w:val="0"/>
+          <w14:ligatures w14:val="none"/>
+        </w:rPr>
+        <w:t xml:space="preserve"> website from Amazon Web Services. </w:t>
       </w:r>
     </w:p>
     <w:p>
@@ -519,19 +539,7 @@
         <w:rPr>
           <w:rFonts w:ascii="Arial" w:hAnsi="Arial" w:cs="Arial"/>
         </w:rPr>
-        <w:t xml:space="preserve"> on accomplishing tasks, increasing productivity (</w:t>
-      </w:r>
-      <w:r>
-        <w:rPr>
-          <w:rFonts w:ascii="Arial" w:hAnsi="Arial" w:cs="Arial"/>
-        </w:rPr>
-        <w:t>Slater, 2022).</w:t>
-      </w:r>
-      <w:r>
-        <w:rPr>
-          <w:rFonts w:ascii="Arial" w:hAnsi="Arial" w:cs="Arial"/>
-        </w:rPr>
-        <w:t xml:space="preserve"> The two-pizza rule is also more cost</w:t>
+        <w:t xml:space="preserve"> on accomplishing tasks, increasing productivity (Slater, 2022). The two-pizza rule is also more cost</w:t>
       </w:r>
       <w:r>
         <w:rPr>
@@ -543,13 +551,7 @@
         <w:rPr>
           <w:rFonts w:ascii="Arial" w:hAnsi="Arial" w:cs="Arial"/>
         </w:rPr>
-        <w:t>efficient when it comes to failure since there is less at risk (</w:t>
-      </w:r>
-      <w:r>
-        <w:rPr>
-          <w:rFonts w:ascii="Arial" w:hAnsi="Arial" w:cs="Arial"/>
-        </w:rPr>
-        <w:t>Slater, 2022).</w:t>
+        <w:t>efficient when it comes to failure since there is less at risk (Slater, 2022).</w:t>
       </w:r>
       <w:r>
         <w:rPr>
@@ -567,13 +569,7 @@
         <w:rPr>
           <w:rFonts w:ascii="Arial" w:hAnsi="Arial" w:cs="Arial"/>
         </w:rPr>
-        <w:t xml:space="preserve"> bigger teams (</w:t>
-      </w:r>
-      <w:r>
-        <w:rPr>
-          <w:rFonts w:ascii="Arial" w:hAnsi="Arial" w:cs="Arial"/>
-        </w:rPr>
-        <w:t>Slater, 2022).</w:t>
+        <w:t xml:space="preserve"> bigger teams (Slater, 2022).</w:t>
       </w:r>
     </w:p>
     <w:p>
@@ -767,20 +763,6 @@
         </w:rPr>
         <w:t>. Amazon Web Services, Inc. https://aws.amazon.com/executive-insights/content/amazon-two-pizza-team/</w:t>
       </w:r>
-    </w:p>
-    <w:p>
-      <w:pPr>
-        <w:ind w:firstLine="0"/>
-        <w:outlineLvl w:val="5"/>
-        <w:rPr>
-          <w:rFonts w:ascii="Arial" w:eastAsia="Times New Roman" w:hAnsi="Arial" w:cs="Arial"/>
-          <w:b/>
-          <w:bCs/>
-          <w:color w:val="000000" w:themeColor="text1"/>
-          <w:kern w:val="0"/>
-          <w14:ligatures w14:val="none"/>
-        </w:rPr>
-      </w:pPr>
     </w:p>
     <w:p>
       <w:pPr>
@@ -936,7 +918,27 @@
           <w:kern w:val="0"/>
           <w14:ligatures w14:val="none"/>
         </w:rPr>
-        <w:t xml:space="preserve">. You must create a thread in order to view your peers' posts. Tip: Create your post in a </w:t>
+        <w:t xml:space="preserve">. You must create a thread </w:t>
+      </w:r>
+      <w:proofErr w:type="gramStart"/>
+      <w:r>
+        <w:rPr>
+          <w:rFonts w:ascii="Arial" w:eastAsia="Times New Roman" w:hAnsi="Arial" w:cs="Arial"/>
+          <w:color w:val="000000" w:themeColor="text1"/>
+          <w:kern w:val="0"/>
+          <w14:ligatures w14:val="none"/>
+        </w:rPr>
+        <w:t>in order to</w:t>
+      </w:r>
+      <w:proofErr w:type="gramEnd"/>
+      <w:r>
+        <w:rPr>
+          <w:rFonts w:ascii="Arial" w:eastAsia="Times New Roman" w:hAnsi="Arial" w:cs="Arial"/>
+          <w:color w:val="000000" w:themeColor="text1"/>
+          <w:kern w:val="0"/>
+          <w14:ligatures w14:val="none"/>
+        </w:rPr>
+        <w:t xml:space="preserve"> view your peers' posts. Tip: Create your post in a </w:t>
       </w:r>
       <w:r>
         <w:rPr>
@@ -1089,11 +1091,278 @@
     </w:p>
     <w:p>
       <w:pPr>
-        <w:rPr>
-          <w:rFonts w:ascii="Arial" w:hAnsi="Arial" w:cs="Arial"/>
-          <w:color w:val="000000" w:themeColor="text1"/>
-        </w:rPr>
-      </w:pPr>
+        <w:ind w:firstLine="0"/>
+        <w:rPr>
+          <w:rFonts w:ascii="Arial" w:eastAsia="Times New Roman" w:hAnsi="Arial" w:cs="Arial"/>
+          <w:color w:val="000000" w:themeColor="text1"/>
+          <w:kern w:val="0"/>
+          <w14:ligatures w14:val="none"/>
+        </w:rPr>
+      </w:pPr>
+    </w:p>
+    <w:p>
+      <w:pPr>
+        <w:ind w:firstLine="0"/>
+        <w:rPr>
+          <w:rFonts w:ascii="Arial" w:eastAsia="Times New Roman" w:hAnsi="Arial" w:cs="Arial"/>
+          <w:color w:val="000000" w:themeColor="text1"/>
+          <w:kern w:val="0"/>
+          <w14:ligatures w14:val="none"/>
+        </w:rPr>
+      </w:pPr>
+      <w:r>
+        <w:rPr>
+          <w:rFonts w:ascii="Arial" w:eastAsia="Times New Roman" w:hAnsi="Arial" w:cs="Arial"/>
+          <w:color w:val="000000" w:themeColor="text1"/>
+          <w:kern w:val="0"/>
+          <w14:ligatures w14:val="none"/>
+        </w:rPr>
+        <w:t xml:space="preserve">Hey, Truman! </w:t>
+      </w:r>
+      <w:r>
+        <w:rPr>
+          <w:rFonts w:ascii="Arial" w:eastAsia="Times New Roman" w:hAnsi="Arial" w:cs="Arial"/>
+          <w:color w:val="000000" w:themeColor="text1"/>
+          <w:kern w:val="0"/>
+          <w14:ligatures w14:val="none"/>
+        </w:rPr>
+        <w:t xml:space="preserve">I really enjoyed reading your post for this week. </w:t>
+      </w:r>
+      <w:r>
+        <w:rPr>
+          <w:rFonts w:ascii="Arial" w:eastAsia="Times New Roman" w:hAnsi="Arial" w:cs="Arial"/>
+          <w:color w:val="000000" w:themeColor="text1"/>
+          <w:kern w:val="0"/>
+          <w14:ligatures w14:val="none"/>
+        </w:rPr>
+        <w:t xml:space="preserve">I think you did a great job of </w:t>
+      </w:r>
+      <w:r>
+        <w:rPr>
+          <w:rFonts w:ascii="Arial" w:eastAsia="Times New Roman" w:hAnsi="Arial" w:cs="Arial"/>
+          <w:color w:val="000000" w:themeColor="text1"/>
+          <w:kern w:val="0"/>
+          <w14:ligatures w14:val="none"/>
+        </w:rPr>
+        <w:t xml:space="preserve">explaining what technical debt is and the advantages and disadvantages. </w:t>
+      </w:r>
+      <w:r>
+        <w:rPr>
+          <w:rFonts w:ascii="Arial" w:eastAsia="Times New Roman" w:hAnsi="Arial" w:cs="Arial"/>
+          <w:color w:val="000000" w:themeColor="text1"/>
+          <w:kern w:val="0"/>
+          <w14:ligatures w14:val="none"/>
+        </w:rPr>
+        <w:t xml:space="preserve">It seems like </w:t>
+      </w:r>
+      <w:r>
+        <w:rPr>
+          <w:rFonts w:ascii="Arial" w:eastAsia="Times New Roman" w:hAnsi="Arial" w:cs="Arial"/>
+          <w:color w:val="000000" w:themeColor="text1"/>
+          <w:kern w:val="0"/>
+          <w14:ligatures w14:val="none"/>
+        </w:rPr>
+        <w:t xml:space="preserve">you have a firm grasp on </w:t>
+      </w:r>
+      <w:r>
+        <w:rPr>
+          <w:rFonts w:ascii="Arial" w:eastAsia="Times New Roman" w:hAnsi="Arial" w:cs="Arial"/>
+          <w:color w:val="000000" w:themeColor="text1"/>
+          <w:kern w:val="0"/>
+          <w14:ligatures w14:val="none"/>
+        </w:rPr>
+        <w:t>the ideas in our text</w:t>
+      </w:r>
+      <w:r>
+        <w:rPr>
+          <w:rFonts w:ascii="Arial" w:eastAsia="Times New Roman" w:hAnsi="Arial" w:cs="Arial"/>
+          <w:color w:val="000000" w:themeColor="text1"/>
+          <w:kern w:val="0"/>
+          <w14:ligatures w14:val="none"/>
+        </w:rPr>
+        <w:t>,</w:t>
+      </w:r>
+      <w:r>
+        <w:rPr>
+          <w:rFonts w:ascii="Arial" w:eastAsia="Times New Roman" w:hAnsi="Arial" w:cs="Arial"/>
+          <w:color w:val="000000" w:themeColor="text1"/>
+          <w:kern w:val="0"/>
+          <w14:ligatures w14:val="none"/>
+        </w:rPr>
+        <w:t xml:space="preserve"> plus the additional resources </w:t>
+      </w:r>
+      <w:r>
+        <w:rPr>
+          <w:rFonts w:ascii="Arial" w:eastAsia="Times New Roman" w:hAnsi="Arial" w:cs="Arial"/>
+          <w:color w:val="000000" w:themeColor="text1"/>
+          <w:kern w:val="0"/>
+          <w14:ligatures w14:val="none"/>
+        </w:rPr>
+        <w:t xml:space="preserve">I included. When I think of debt, I usually just think of money, so it was intriguing to explore debt </w:t>
+      </w:r>
+      <w:r>
+        <w:rPr>
+          <w:rFonts w:ascii="Arial" w:eastAsia="Times New Roman" w:hAnsi="Arial" w:cs="Arial"/>
+          <w:color w:val="000000" w:themeColor="text1"/>
+          <w:kern w:val="0"/>
+          <w14:ligatures w14:val="none"/>
+        </w:rPr>
+        <w:t>technicall</w:t>
+      </w:r>
+      <w:r>
+        <w:rPr>
+          <w:rFonts w:ascii="Arial" w:eastAsia="Times New Roman" w:hAnsi="Arial" w:cs="Arial"/>
+          <w:color w:val="000000" w:themeColor="text1"/>
+          <w:kern w:val="0"/>
+          <w14:ligatures w14:val="none"/>
+        </w:rPr>
+        <w:t xml:space="preserve">y, not just monetarily. It also directly relates to the LinkedIn </w:t>
+      </w:r>
+      <w:proofErr w:type="spellStart"/>
+      <w:r>
+        <w:rPr>
+          <w:rFonts w:ascii="Arial" w:eastAsia="Times New Roman" w:hAnsi="Arial" w:cs="Arial"/>
+          <w:color w:val="000000" w:themeColor="text1"/>
+          <w:kern w:val="0"/>
+          <w14:ligatures w14:val="none"/>
+        </w:rPr>
+        <w:t>InVersion</w:t>
+      </w:r>
+      <w:proofErr w:type="spellEnd"/>
+      <w:r>
+        <w:rPr>
+          <w:rFonts w:ascii="Arial" w:eastAsia="Times New Roman" w:hAnsi="Arial" w:cs="Arial"/>
+          <w:color w:val="000000" w:themeColor="text1"/>
+          <w:kern w:val="0"/>
+          <w14:ligatures w14:val="none"/>
+        </w:rPr>
+        <w:t xml:space="preserve"> case study that we reviewed. I agree that technical debt is not necessarily a good or bad thing. At the end of the day</w:t>
+      </w:r>
+      <w:r>
+        <w:rPr>
+          <w:rFonts w:ascii="Arial" w:eastAsia="Times New Roman" w:hAnsi="Arial" w:cs="Arial"/>
+          <w:color w:val="000000" w:themeColor="text1"/>
+          <w:kern w:val="0"/>
+          <w14:ligatures w14:val="none"/>
+        </w:rPr>
+        <w:t xml:space="preserve">, there needs to be a balance. </w:t>
+      </w:r>
+    </w:p>
+    <w:p>
+      <w:pPr>
+        <w:ind w:firstLine="0"/>
+        <w:rPr>
+          <w:rFonts w:ascii="Arial" w:eastAsia="Times New Roman" w:hAnsi="Arial" w:cs="Arial"/>
+          <w:color w:val="000000" w:themeColor="text1"/>
+          <w:kern w:val="0"/>
+          <w14:ligatures w14:val="none"/>
+        </w:rPr>
+      </w:pPr>
+    </w:p>
+    <w:p>
+      <w:pPr>
+        <w:ind w:firstLine="0"/>
+        <w:rPr>
+          <w:rFonts w:ascii="Arial" w:eastAsia="Times New Roman" w:hAnsi="Arial" w:cs="Arial"/>
+          <w:color w:val="000000" w:themeColor="text1"/>
+          <w:kern w:val="0"/>
+          <w14:ligatures w14:val="none"/>
+        </w:rPr>
+      </w:pPr>
+      <w:r>
+        <w:rPr>
+          <w:rFonts w:ascii="Arial" w:eastAsia="Times New Roman" w:hAnsi="Arial" w:cs="Arial"/>
+          <w:color w:val="000000" w:themeColor="text1"/>
+          <w:kern w:val="0"/>
+          <w14:ligatures w14:val="none"/>
+        </w:rPr>
+        <w:t xml:space="preserve">Hi, Adrian! </w:t>
+      </w:r>
+      <w:r>
+        <w:rPr>
+          <w:rFonts w:ascii="Arial" w:eastAsia="Times New Roman" w:hAnsi="Arial" w:cs="Arial"/>
+          <w:color w:val="000000" w:themeColor="text1"/>
+          <w:kern w:val="0"/>
+          <w14:ligatures w14:val="none"/>
+        </w:rPr>
+        <w:t xml:space="preserve">You did a fantastic job on your post for this module. Establishing groups in a team from the get-go is vital. It helps when mapping out a plan and gives a guideline to all team members of what to aim for to ensure expectations are met. </w:t>
+      </w:r>
+      <w:r>
+        <w:rPr>
+          <w:rFonts w:ascii="Arial" w:eastAsia="Times New Roman" w:hAnsi="Arial" w:cs="Arial"/>
+          <w:color w:val="000000" w:themeColor="text1"/>
+          <w:kern w:val="0"/>
+          <w14:ligatures w14:val="none"/>
+        </w:rPr>
+        <w:t xml:space="preserve">There are many situations where I see Greenfield development to be the better option. The freedom developers experience can be a great thing when wanting to transfer development to a company. You mentioned some very valid disadvantages. To add to your examples, another disadvantage is that if developers lack initiative, starting from scratch can add to the delays in production. </w:t>
+      </w:r>
+    </w:p>
+    <w:p>
+      <w:pPr>
+        <w:ind w:firstLine="0"/>
+        <w:rPr>
+          <w:rFonts w:ascii="Arial" w:eastAsia="Times New Roman" w:hAnsi="Arial" w:cs="Arial"/>
+          <w:color w:val="000000" w:themeColor="text1"/>
+          <w:kern w:val="0"/>
+          <w14:ligatures w14:val="none"/>
+        </w:rPr>
+      </w:pPr>
+    </w:p>
+    <w:p>
+      <w:pPr>
+        <w:ind w:firstLine="0"/>
+        <w:rPr>
+          <w:rFonts w:ascii="Arial" w:eastAsia="Times New Roman" w:hAnsi="Arial" w:cs="Arial"/>
+          <w:color w:val="000000" w:themeColor="text1"/>
+          <w:kern w:val="0"/>
+          <w14:ligatures w14:val="none"/>
+        </w:rPr>
+      </w:pPr>
+      <w:r>
+        <w:rPr>
+          <w:rFonts w:ascii="Arial" w:eastAsia="Times New Roman" w:hAnsi="Arial" w:cs="Arial"/>
+          <w:color w:val="000000" w:themeColor="text1"/>
+          <w:kern w:val="0"/>
+          <w14:ligatures w14:val="none"/>
+        </w:rPr>
+        <w:t xml:space="preserve">Hello, Nima! I think your post on the two-pizza team rule was </w:t>
+      </w:r>
+      <w:r>
+        <w:rPr>
+          <w:rFonts w:ascii="Arial" w:eastAsia="Times New Roman" w:hAnsi="Arial" w:cs="Arial"/>
+          <w:color w:val="000000" w:themeColor="text1"/>
+          <w:kern w:val="0"/>
+          <w14:ligatures w14:val="none"/>
+        </w:rPr>
+        <w:t>comprehensive</w:t>
+      </w:r>
+      <w:r>
+        <w:rPr>
+          <w:rFonts w:ascii="Arial" w:eastAsia="Times New Roman" w:hAnsi="Arial" w:cs="Arial"/>
+          <w:color w:val="000000" w:themeColor="text1"/>
+          <w:kern w:val="0"/>
+          <w14:ligatures w14:val="none"/>
+        </w:rPr>
+        <w:t xml:space="preserve">. I also work on the same topic. </w:t>
+      </w:r>
+      <w:r>
+        <w:rPr>
+          <w:rFonts w:ascii="Arial" w:eastAsia="Times New Roman" w:hAnsi="Arial" w:cs="Arial"/>
+          <w:color w:val="000000" w:themeColor="text1"/>
+          <w:kern w:val="0"/>
+          <w14:ligatures w14:val="none"/>
+        </w:rPr>
+        <w:t xml:space="preserve">I liked hearing about your side project experience since it gave insight into how the two-pizza rule can work in the real world. What were your overall thoughts on this rule? I personally really like the idea of focusing on smaller teams, but it does come with its disadvantages. Outside of the tech world, I have found that working in smaller teams is much more effective and less communication is needed; this is especially true within a strong team. </w:t>
+      </w:r>
+      <w:r>
+        <w:rPr>
+          <w:rFonts w:ascii="Arial" w:eastAsia="Times New Roman" w:hAnsi="Arial" w:cs="Arial"/>
+          <w:color w:val="000000" w:themeColor="text1"/>
+          <w:kern w:val="0"/>
+          <w14:ligatures w14:val="none"/>
+        </w:rPr>
+        <w:t xml:space="preserve">Also, this rule makes me crave a pizza. </w:t>
+      </w:r>
     </w:p>
     <w:sectPr>
       <w:pgSz w:w="12240" w:h="15840"/>
@@ -2284,7 +2553,6 @@
     <w:name w:val="Normal (Web)"/>
     <w:basedOn w:val="Normal"/>
     <w:uiPriority w:val="99"/>
-    <w:semiHidden/>
     <w:unhideWhenUsed/>
     <w:rsid w:val="00CF158C"/>
     <w:pPr>

</xml_diff>